<commit_message>
update the JPA document and other minor changes
</commit_message>
<xml_diff>
--- a/general/timezone-handling/Dates and Timezones.docx
+++ b/general/timezone-handling/Dates and Timezones.docx
@@ -1,6 +1,6 @@
 
 <file path=word/document.xml><?xml version="1.0" encoding="utf-8"?>
-<w:document xmlns:wpc="http://schemas.microsoft.com/office/word/2010/wordprocessingCanvas" xmlns:cx="http://schemas.microsoft.com/office/drawing/2014/chartex" xmlns:cx1="http://schemas.microsoft.com/office/drawing/2015/9/8/chartex" xmlns:cx2="http://schemas.microsoft.com/office/drawing/2015/10/21/chartex" xmlns:cx3="http://schemas.microsoft.com/office/drawing/2016/5/9/chartex" xmlns:cx4="http://schemas.microsoft.com/office/drawing/2016/5/10/chartex" xmlns:cx5="http://schemas.microsoft.com/office/drawing/2016/5/11/chartex" xmlns:cx6="http://schemas.microsoft.com/office/drawing/2016/5/12/chartex" xmlns:cx7="http://schemas.microsoft.com/office/drawing/2016/5/13/chartex" xmlns:cx8="http://schemas.microsoft.com/office/drawing/2016/5/14/chartex" xmlns:mc="http://schemas.openxmlformats.org/markup-compatibility/2006" xmlns:aink="http://schemas.microsoft.com/office/drawing/2016/ink" xmlns:am3d="http://schemas.microsoft.com/office/drawing/2017/model3d" xmlns:o="urn:schemas-microsoft-com:office:office" xmlns:r="http://schemas.openxmlformats.org/officeDocument/2006/relationships" xmlns:m="http://schemas.openxmlformats.org/officeDocument/2006/math" xmlns:v="urn:schemas-microsoft-com:vml" xmlns:wp14="http://schemas.microsoft.com/office/word/2010/wordprocessingDrawing" xmlns:wp="http://schemas.openxmlformats.org/drawingml/2006/wordprocessingDrawing" xmlns:w10="urn:schemas-microsoft-com:office:word" xmlns:w="http://schemas.openxmlformats.org/wordprocessingml/2006/main" xmlns:w14="http://schemas.microsoft.com/office/word/2010/wordml" xmlns:w15="http://schemas.microsoft.com/office/word/2012/wordml" xmlns:w16cex="http://schemas.microsoft.com/office/word/2018/wordml/cex" xmlns:w16cid="http://schemas.microsoft.com/office/word/2016/wordml/cid" xmlns:w16="http://schemas.microsoft.com/office/word/2018/wordml" xmlns:w16se="http://schemas.microsoft.com/office/word/2015/wordml/symex" xmlns:wpg="http://schemas.microsoft.com/office/word/2010/wordprocessingGroup" xmlns:wpi="http://schemas.microsoft.com/office/word/2010/wordprocessingInk" xmlns:wne="http://schemas.microsoft.com/office/word/2006/wordml" xmlns:wps="http://schemas.microsoft.com/office/word/2010/wordprocessingShape" mc:Ignorable="w14 w15 w16se w16cid w16 w16cex wp14">
+<w:document xmlns:wpc="http://schemas.microsoft.com/office/word/2010/wordprocessingCanvas" xmlns:cx="http://schemas.microsoft.com/office/drawing/2014/chartex" xmlns:cx1="http://schemas.microsoft.com/office/drawing/2015/9/8/chartex" xmlns:cx2="http://schemas.microsoft.com/office/drawing/2015/10/21/chartex" xmlns:cx3="http://schemas.microsoft.com/office/drawing/2016/5/9/chartex" xmlns:cx4="http://schemas.microsoft.com/office/drawing/2016/5/10/chartex" xmlns:cx5="http://schemas.microsoft.com/office/drawing/2016/5/11/chartex" xmlns:cx6="http://schemas.microsoft.com/office/drawing/2016/5/12/chartex" xmlns:cx7="http://schemas.microsoft.com/office/drawing/2016/5/13/chartex" xmlns:cx8="http://schemas.microsoft.com/office/drawing/2016/5/14/chartex" xmlns:mc="http://schemas.openxmlformats.org/markup-compatibility/2006" xmlns:aink="http://schemas.microsoft.com/office/drawing/2016/ink" xmlns:am3d="http://schemas.microsoft.com/office/drawing/2017/model3d" xmlns:o="urn:schemas-microsoft-com:office:office" xmlns:r="http://schemas.openxmlformats.org/officeDocument/2006/relationships" xmlns:m="http://schemas.openxmlformats.org/officeDocument/2006/math" xmlns:v="urn:schemas-microsoft-com:vml" xmlns:wp14="http://schemas.microsoft.com/office/word/2010/wordprocessingDrawing" xmlns:wp="http://schemas.openxmlformats.org/drawingml/2006/wordprocessingDrawing" xmlns:w10="urn:schemas-microsoft-com:office:word" xmlns:w="http://schemas.openxmlformats.org/wordprocessingml/2006/main" xmlns:w14="http://schemas.microsoft.com/office/word/2010/wordml" xmlns:w15="http://schemas.microsoft.com/office/word/2012/wordml" xmlns:w16cex="http://schemas.microsoft.com/office/word/2018/wordml/cex" xmlns:w16cid="http://schemas.microsoft.com/office/word/2016/wordml/cid" xmlns:w16="http://schemas.microsoft.com/office/word/2018/wordml" xmlns:w16sdtdh="http://schemas.microsoft.com/office/word/2020/wordml/sdtdatahash" xmlns:w16se="http://schemas.microsoft.com/office/word/2015/wordml/symex" xmlns:wpg="http://schemas.microsoft.com/office/word/2010/wordprocessingGroup" xmlns:wpi="http://schemas.microsoft.com/office/word/2010/wordprocessingInk" xmlns:wne="http://schemas.microsoft.com/office/word/2006/wordml" xmlns:wps="http://schemas.microsoft.com/office/word/2010/wordprocessingShape" mc:Ignorable="w14 w15 w16se w16cid w16 w16cex w16sdtdh wp14">
   <w:body>
     <w:p>
       <w:pPr>
@@ -723,6 +723,174 @@
       <w:pPr>
         <w:pStyle w:val="CustomNormal"/>
         <w:rPr>
+          <w:b/>
+          <w:bCs/>
+          <w:lang w:val="tr-TR"/>
+        </w:rPr>
+      </w:pPr>
+      <w:proofErr w:type="spellStart"/>
+      <w:r>
+        <w:rPr>
+          <w:b/>
+          <w:bCs/>
+          <w:lang w:val="tr-TR"/>
+        </w:rPr>
+        <w:t>Which</w:t>
+      </w:r>
+      <w:proofErr w:type="spellEnd"/>
+      <w:r>
+        <w:rPr>
+          <w:b/>
+          <w:bCs/>
+          <w:lang w:val="tr-TR"/>
+        </w:rPr>
+        <w:t xml:space="preserve"> </w:t>
+      </w:r>
+      <w:proofErr w:type="spellStart"/>
+      <w:r>
+        <w:rPr>
+          <w:b/>
+          <w:bCs/>
+          <w:lang w:val="tr-TR"/>
+        </w:rPr>
+        <w:t>date</w:t>
+      </w:r>
+      <w:proofErr w:type="spellEnd"/>
+      <w:r>
+        <w:rPr>
+          <w:b/>
+          <w:bCs/>
+          <w:lang w:val="tr-TR"/>
+        </w:rPr>
+        <w:t xml:space="preserve"> </w:t>
+      </w:r>
+      <w:proofErr w:type="spellStart"/>
+      <w:r>
+        <w:rPr>
+          <w:b/>
+          <w:bCs/>
+          <w:lang w:val="tr-TR"/>
+        </w:rPr>
+        <w:t>class</w:t>
+      </w:r>
+      <w:proofErr w:type="spellEnd"/>
+      <w:r>
+        <w:rPr>
+          <w:b/>
+          <w:bCs/>
+          <w:lang w:val="tr-TR"/>
+        </w:rPr>
+        <w:t xml:space="preserve"> </w:t>
+      </w:r>
+      <w:proofErr w:type="spellStart"/>
+      <w:r>
+        <w:rPr>
+          <w:b/>
+          <w:bCs/>
+          <w:lang w:val="tr-TR"/>
+        </w:rPr>
+        <w:t>should</w:t>
+      </w:r>
+      <w:proofErr w:type="spellEnd"/>
+      <w:r>
+        <w:rPr>
+          <w:b/>
+          <w:bCs/>
+          <w:lang w:val="tr-TR"/>
+        </w:rPr>
+        <w:t xml:space="preserve"> I </w:t>
+      </w:r>
+      <w:proofErr w:type="spellStart"/>
+      <w:r>
+        <w:rPr>
+          <w:b/>
+          <w:bCs/>
+          <w:lang w:val="tr-TR"/>
+        </w:rPr>
+        <w:t>use</w:t>
+      </w:r>
+      <w:proofErr w:type="spellEnd"/>
+      <w:r>
+        <w:rPr>
+          <w:b/>
+          <w:bCs/>
+          <w:lang w:val="tr-TR"/>
+        </w:rPr>
+        <w:t xml:space="preserve"> in Java 8?</w:t>
+      </w:r>
+    </w:p>
+    <w:p>
+      <w:pPr>
+        <w:pStyle w:val="CustomNormal"/>
+      </w:pPr>
+      <w:r>
+        <w:rPr>
+          <w:lang w:val="tr-TR"/>
+        </w:rPr>
+        <w:t xml:space="preserve">TODO – </w:t>
+      </w:r>
+      <w:hyperlink r:id="rId13" w:history="1">
+        <w:r>
+          <w:rPr>
+            <w:rStyle w:val="Hyperlink"/>
+          </w:rPr>
+          <w:t xml:space="preserve">Which date class should I use in Java </w:t>
+        </w:r>
+        <w:r>
+          <w:rPr>
+            <w:rStyle w:val="Hyperlink"/>
+          </w:rPr>
+          <w:t>8</w:t>
+        </w:r>
+        <w:r>
+          <w:rPr>
+            <w:rStyle w:val="Hyperlink"/>
+          </w:rPr>
+          <w:t>?</w:t>
+        </w:r>
+      </w:hyperlink>
+    </w:p>
+    <w:p>
+      <w:pPr>
+        <w:pStyle w:val="CustomNormal"/>
+        <w:rPr>
+          <w:lang w:val="tr-TR"/>
+        </w:rPr>
+      </w:pPr>
+    </w:p>
+    <w:p>
+      <w:pPr>
+        <w:pStyle w:val="CustomNormal"/>
+        <w:rPr>
+          <w:lang w:val="tr-TR"/>
+        </w:rPr>
+      </w:pPr>
+      <w:r>
+        <w:rPr>
+          <w:lang w:val="tr-TR"/>
+        </w:rPr>
+        <w:t xml:space="preserve"> </w:t>
+      </w:r>
+      <w:hyperlink r:id="rId14" w:history="1">
+        <w:r>
+          <w:rPr>
+            <w:rStyle w:val="Hyperlink"/>
+            <w:lang w:val="tr-TR"/>
+          </w:rPr>
+          <w:t>https://stackoverflow.com/questions/35301269/which-date-class-should-i-use-in-java-8</w:t>
+        </w:r>
+      </w:hyperlink>
+      <w:r>
+        <w:rPr>
+          <w:lang w:val="tr-TR"/>
+        </w:rPr>
+        <w:t xml:space="preserve"> </w:t>
+      </w:r>
+    </w:p>
+    <w:p>
+      <w:pPr>
+        <w:pStyle w:val="CustomNormal"/>
+        <w:rPr>
           <w:lang w:val="tr-TR"/>
         </w:rPr>
       </w:pPr>
@@ -1443,20 +1611,28 @@
         <w:rPr>
           <w:lang w:val="tr-TR"/>
         </w:rPr>
+        <w:t xml:space="preserve"> (</w:t>
+      </w:r>
+      <w:proofErr w:type="spellStart"/>
+      <w:r>
+        <w:rPr>
+          <w:lang w:val="tr-TR"/>
+        </w:rPr>
+        <w:t>converted</w:t>
+      </w:r>
+      <w:proofErr w:type="spellEnd"/>
+      <w:r>
+        <w:rPr>
+          <w:lang w:val="tr-TR"/>
+        </w:rPr>
         <w:t xml:space="preserve"> </w:t>
       </w:r>
-      <w:r>
-        <w:rPr>
-          <w:lang w:val="tr-TR"/>
-        </w:rPr>
-        <w:t>(</w:t>
-      </w:r>
-      <w:proofErr w:type="spellStart"/>
-      <w:r>
-        <w:rPr>
-          <w:lang w:val="tr-TR"/>
-        </w:rPr>
-        <w:t>converted</w:t>
+      <w:proofErr w:type="spellStart"/>
+      <w:r>
+        <w:rPr>
+          <w:lang w:val="tr-TR"/>
+        </w:rPr>
+        <w:t>to</w:t>
       </w:r>
       <w:proofErr w:type="spellEnd"/>
       <w:r>
@@ -1470,6 +1646,81 @@
         <w:rPr>
           <w:lang w:val="tr-TR"/>
         </w:rPr>
+        <w:t>localDateTime</w:t>
+      </w:r>
+      <w:proofErr w:type="spellEnd"/>
+      <w:r>
+        <w:rPr>
+          <w:lang w:val="tr-TR"/>
+        </w:rPr>
+        <w:t>)</w:t>
+      </w:r>
+      <w:r>
+        <w:rPr>
+          <w:lang w:val="tr-TR"/>
+        </w:rPr>
+        <w:t xml:space="preserve"> on </w:t>
+      </w:r>
+      <w:r>
+        <w:t>28.03</w:t>
+      </w:r>
+      <w:r>
+        <w:rPr>
+          <w:lang w:val="tr-TR"/>
+        </w:rPr>
+        <w:t>,</w:t>
+      </w:r>
+      <w:r>
+        <w:t xml:space="preserve"> </w:t>
+      </w:r>
+      <w:proofErr w:type="spellStart"/>
+      <w:r>
+        <w:rPr>
+          <w:lang w:val="tr-TR"/>
+        </w:rPr>
+        <w:t>does</w:t>
+      </w:r>
+      <w:proofErr w:type="spellEnd"/>
+      <w:r>
+        <w:rPr>
+          <w:lang w:val="tr-TR"/>
+        </w:rPr>
+        <w:t xml:space="preserve"> </w:t>
+      </w:r>
+      <w:proofErr w:type="spellStart"/>
+      <w:r>
+        <w:rPr>
+          <w:lang w:val="tr-TR"/>
+        </w:rPr>
+        <w:t>library</w:t>
+      </w:r>
+      <w:proofErr w:type="spellEnd"/>
+      <w:r>
+        <w:rPr>
+          <w:lang w:val="tr-TR"/>
+        </w:rPr>
+        <w:t xml:space="preserve"> </w:t>
+      </w:r>
+      <w:proofErr w:type="spellStart"/>
+      <w:r>
+        <w:rPr>
+          <w:lang w:val="tr-TR"/>
+        </w:rPr>
+        <w:t>convert</w:t>
+      </w:r>
+      <w:proofErr w:type="spellEnd"/>
+      <w:r>
+        <w:rPr>
+          <w:lang w:val="tr-TR"/>
+        </w:rPr>
+        <w:t xml:space="preserve"> it </w:t>
+      </w:r>
+      <w:proofErr w:type="spellStart"/>
+      <w:proofErr w:type="gramStart"/>
+      <w:r>
+        <w:rPr>
+          <w:lang w:val="tr-TR"/>
+        </w:rPr>
         <w:t>to</w:t>
       </w:r>
       <w:proofErr w:type="spellEnd"/>
@@ -1477,102 +1728,7 @@
         <w:rPr>
           <w:lang w:val="tr-TR"/>
         </w:rPr>
-        <w:t xml:space="preserve"> </w:t>
-      </w:r>
-      <w:proofErr w:type="spellStart"/>
-      <w:r>
-        <w:rPr>
-          <w:lang w:val="tr-TR"/>
-        </w:rPr>
-        <w:t>localDateTime</w:t>
-      </w:r>
-      <w:proofErr w:type="spellEnd"/>
-      <w:r>
-        <w:rPr>
-          <w:lang w:val="tr-TR"/>
-        </w:rPr>
-        <w:t>)</w:t>
-      </w:r>
-      <w:r>
-        <w:rPr>
-          <w:lang w:val="tr-TR"/>
-        </w:rPr>
-        <w:t xml:space="preserve"> on </w:t>
-      </w:r>
-      <w:r>
-        <w:t>28.03</w:t>
-      </w:r>
-      <w:r>
-        <w:rPr>
-          <w:lang w:val="tr-TR"/>
-        </w:rPr>
-        <w:t>,</w:t>
-      </w:r>
-      <w:r>
-        <w:t xml:space="preserve"> </w:t>
-      </w:r>
-      <w:proofErr w:type="spellStart"/>
-      <w:r>
-        <w:rPr>
-          <w:lang w:val="tr-TR"/>
-        </w:rPr>
-        <w:t>does</w:t>
-      </w:r>
-      <w:proofErr w:type="spellEnd"/>
-      <w:r>
-        <w:rPr>
-          <w:lang w:val="tr-TR"/>
-        </w:rPr>
-        <w:t xml:space="preserve"> </w:t>
-      </w:r>
-      <w:proofErr w:type="spellStart"/>
-      <w:r>
-        <w:rPr>
-          <w:lang w:val="tr-TR"/>
-        </w:rPr>
-        <w:t>library</w:t>
-      </w:r>
-      <w:proofErr w:type="spellEnd"/>
-      <w:r>
-        <w:rPr>
-          <w:lang w:val="tr-TR"/>
-        </w:rPr>
-        <w:t xml:space="preserve"> </w:t>
-      </w:r>
-      <w:proofErr w:type="spellStart"/>
-      <w:r>
-        <w:rPr>
-          <w:lang w:val="tr-TR"/>
-        </w:rPr>
-        <w:t>convert</w:t>
-      </w:r>
-      <w:proofErr w:type="spellEnd"/>
-      <w:r>
-        <w:rPr>
-          <w:lang w:val="tr-TR"/>
-        </w:rPr>
-        <w:t xml:space="preserve"> it </w:t>
-      </w:r>
-      <w:proofErr w:type="spellStart"/>
-      <w:proofErr w:type="gramStart"/>
-      <w:r>
-        <w:rPr>
-          <w:lang w:val="tr-TR"/>
-        </w:rPr>
-        <w:t>to</w:t>
-      </w:r>
-      <w:proofErr w:type="spellEnd"/>
-      <w:r>
-        <w:rPr>
-          <w:lang w:val="tr-TR"/>
-        </w:rPr>
-        <w:t xml:space="preserve"> </w:t>
-      </w:r>
-      <w:r>
-        <w:rPr>
-          <w:lang w:val="tr-TR"/>
-        </w:rPr>
-        <w:t xml:space="preserve"> </w:t>
+        <w:t xml:space="preserve">  </w:t>
       </w:r>
       <w:r>
         <w:t>-</w:t>
@@ -1770,7 +1926,7 @@
 </file>
 
 <file path=word/endnotes.xml><?xml version="1.0" encoding="utf-8"?>
-<w:endnotes xmlns:wpc="http://schemas.microsoft.com/office/word/2010/wordprocessingCanvas" xmlns:cx="http://schemas.microsoft.com/office/drawing/2014/chartex" xmlns:cx1="http://schemas.microsoft.com/office/drawing/2015/9/8/chartex" xmlns:cx2="http://schemas.microsoft.com/office/drawing/2015/10/21/chartex" xmlns:cx3="http://schemas.microsoft.com/office/drawing/2016/5/9/chartex" xmlns:cx4="http://schemas.microsoft.com/office/drawing/2016/5/10/chartex" xmlns:cx5="http://schemas.microsoft.com/office/drawing/2016/5/11/chartex" xmlns:cx6="http://schemas.microsoft.com/office/drawing/2016/5/12/chartex" xmlns:cx7="http://schemas.microsoft.com/office/drawing/2016/5/13/chartex" xmlns:cx8="http://schemas.microsoft.com/office/drawing/2016/5/14/chartex" xmlns:mc="http://schemas.openxmlformats.org/markup-compatibility/2006" xmlns:aink="http://schemas.microsoft.com/office/drawing/2016/ink" xmlns:am3d="http://schemas.microsoft.com/office/drawing/2017/model3d" xmlns:o="urn:schemas-microsoft-com:office:office" xmlns:r="http://schemas.openxmlformats.org/officeDocument/2006/relationships" xmlns:m="http://schemas.openxmlformats.org/officeDocument/2006/math" xmlns:v="urn:schemas-microsoft-com:vml" xmlns:wp14="http://schemas.microsoft.com/office/word/2010/wordprocessingDrawing" xmlns:wp="http://schemas.openxmlformats.org/drawingml/2006/wordprocessingDrawing" xmlns:w10="urn:schemas-microsoft-com:office:word" xmlns:w="http://schemas.openxmlformats.org/wordprocessingml/2006/main" xmlns:w14="http://schemas.microsoft.com/office/word/2010/wordml" xmlns:w15="http://schemas.microsoft.com/office/word/2012/wordml" xmlns:w16cex="http://schemas.microsoft.com/office/word/2018/wordml/cex" xmlns:w16cid="http://schemas.microsoft.com/office/word/2016/wordml/cid" xmlns:w16="http://schemas.microsoft.com/office/word/2018/wordml" xmlns:w16se="http://schemas.microsoft.com/office/word/2015/wordml/symex" xmlns:wpg="http://schemas.microsoft.com/office/word/2010/wordprocessingGroup" xmlns:wpi="http://schemas.microsoft.com/office/word/2010/wordprocessingInk" xmlns:wne="http://schemas.microsoft.com/office/word/2006/wordml" xmlns:wps="http://schemas.microsoft.com/office/word/2010/wordprocessingShape" mc:Ignorable="w14 w15 w16se w16cid w16 w16cex wp14">
+<w:endnotes xmlns:wpc="http://schemas.microsoft.com/office/word/2010/wordprocessingCanvas" xmlns:cx="http://schemas.microsoft.com/office/drawing/2014/chartex" xmlns:cx1="http://schemas.microsoft.com/office/drawing/2015/9/8/chartex" xmlns:cx2="http://schemas.microsoft.com/office/drawing/2015/10/21/chartex" xmlns:cx3="http://schemas.microsoft.com/office/drawing/2016/5/9/chartex" xmlns:cx4="http://schemas.microsoft.com/office/drawing/2016/5/10/chartex" xmlns:cx5="http://schemas.microsoft.com/office/drawing/2016/5/11/chartex" xmlns:cx6="http://schemas.microsoft.com/office/drawing/2016/5/12/chartex" xmlns:cx7="http://schemas.microsoft.com/office/drawing/2016/5/13/chartex" xmlns:cx8="http://schemas.microsoft.com/office/drawing/2016/5/14/chartex" xmlns:mc="http://schemas.openxmlformats.org/markup-compatibility/2006" xmlns:aink="http://schemas.microsoft.com/office/drawing/2016/ink" xmlns:am3d="http://schemas.microsoft.com/office/drawing/2017/model3d" xmlns:o="urn:schemas-microsoft-com:office:office" xmlns:r="http://schemas.openxmlformats.org/officeDocument/2006/relationships" xmlns:m="http://schemas.openxmlformats.org/officeDocument/2006/math" xmlns:v="urn:schemas-microsoft-com:vml" xmlns:wp14="http://schemas.microsoft.com/office/word/2010/wordprocessingDrawing" xmlns:wp="http://schemas.openxmlformats.org/drawingml/2006/wordprocessingDrawing" xmlns:w10="urn:schemas-microsoft-com:office:word" xmlns:w="http://schemas.openxmlformats.org/wordprocessingml/2006/main" xmlns:w14="http://schemas.microsoft.com/office/word/2010/wordml" xmlns:w15="http://schemas.microsoft.com/office/word/2012/wordml" xmlns:w16cex="http://schemas.microsoft.com/office/word/2018/wordml/cex" xmlns:w16cid="http://schemas.microsoft.com/office/word/2016/wordml/cid" xmlns:w16="http://schemas.microsoft.com/office/word/2018/wordml" xmlns:w16sdtdh="http://schemas.microsoft.com/office/word/2020/wordml/sdtdatahash" xmlns:w16se="http://schemas.microsoft.com/office/word/2015/wordml/symex" xmlns:wpg="http://schemas.microsoft.com/office/word/2010/wordprocessingGroup" xmlns:wpi="http://schemas.microsoft.com/office/word/2010/wordprocessingInk" xmlns:wne="http://schemas.microsoft.com/office/word/2006/wordml" xmlns:wps="http://schemas.microsoft.com/office/word/2010/wordprocessingShape" mc:Ignorable="w14 w15 w16se w16cid w16 w16cex w16sdtdh wp14">
   <w:endnote w:type="separator" w:id="-1">
     <w:p>
       <w:r>
@@ -1789,7 +1945,7 @@
 </file>
 
 <file path=word/footnotes.xml><?xml version="1.0" encoding="utf-8"?>
-<w:footnotes xmlns:wpc="http://schemas.microsoft.com/office/word/2010/wordprocessingCanvas" xmlns:cx="http://schemas.microsoft.com/office/drawing/2014/chartex" xmlns:cx1="http://schemas.microsoft.com/office/drawing/2015/9/8/chartex" xmlns:cx2="http://schemas.microsoft.com/office/drawing/2015/10/21/chartex" xmlns:cx3="http://schemas.microsoft.com/office/drawing/2016/5/9/chartex" xmlns:cx4="http://schemas.microsoft.com/office/drawing/2016/5/10/chartex" xmlns:cx5="http://schemas.microsoft.com/office/drawing/2016/5/11/chartex" xmlns:cx6="http://schemas.microsoft.com/office/drawing/2016/5/12/chartex" xmlns:cx7="http://schemas.microsoft.com/office/drawing/2016/5/13/chartex" xmlns:cx8="http://schemas.microsoft.com/office/drawing/2016/5/14/chartex" xmlns:mc="http://schemas.openxmlformats.org/markup-compatibility/2006" xmlns:aink="http://schemas.microsoft.com/office/drawing/2016/ink" xmlns:am3d="http://schemas.microsoft.com/office/drawing/2017/model3d" xmlns:o="urn:schemas-microsoft-com:office:office" xmlns:r="http://schemas.openxmlformats.org/officeDocument/2006/relationships" xmlns:m="http://schemas.openxmlformats.org/officeDocument/2006/math" xmlns:v="urn:schemas-microsoft-com:vml" xmlns:wp14="http://schemas.microsoft.com/office/word/2010/wordprocessingDrawing" xmlns:wp="http://schemas.openxmlformats.org/drawingml/2006/wordprocessingDrawing" xmlns:w10="urn:schemas-microsoft-com:office:word" xmlns:w="http://schemas.openxmlformats.org/wordprocessingml/2006/main" xmlns:w14="http://schemas.microsoft.com/office/word/2010/wordml" xmlns:w15="http://schemas.microsoft.com/office/word/2012/wordml" xmlns:w16cex="http://schemas.microsoft.com/office/word/2018/wordml/cex" xmlns:w16cid="http://schemas.microsoft.com/office/word/2016/wordml/cid" xmlns:w16="http://schemas.microsoft.com/office/word/2018/wordml" xmlns:w16se="http://schemas.microsoft.com/office/word/2015/wordml/symex" xmlns:wpg="http://schemas.microsoft.com/office/word/2010/wordprocessingGroup" xmlns:wpi="http://schemas.microsoft.com/office/word/2010/wordprocessingInk" xmlns:wne="http://schemas.microsoft.com/office/word/2006/wordml" xmlns:wps="http://schemas.microsoft.com/office/word/2010/wordprocessingShape" mc:Ignorable="w14 w15 w16se w16cid w16 w16cex wp14">
+<w:footnotes xmlns:wpc="http://schemas.microsoft.com/office/word/2010/wordprocessingCanvas" xmlns:cx="http://schemas.microsoft.com/office/drawing/2014/chartex" xmlns:cx1="http://schemas.microsoft.com/office/drawing/2015/9/8/chartex" xmlns:cx2="http://schemas.microsoft.com/office/drawing/2015/10/21/chartex" xmlns:cx3="http://schemas.microsoft.com/office/drawing/2016/5/9/chartex" xmlns:cx4="http://schemas.microsoft.com/office/drawing/2016/5/10/chartex" xmlns:cx5="http://schemas.microsoft.com/office/drawing/2016/5/11/chartex" xmlns:cx6="http://schemas.microsoft.com/office/drawing/2016/5/12/chartex" xmlns:cx7="http://schemas.microsoft.com/office/drawing/2016/5/13/chartex" xmlns:cx8="http://schemas.microsoft.com/office/drawing/2016/5/14/chartex" xmlns:mc="http://schemas.openxmlformats.org/markup-compatibility/2006" xmlns:aink="http://schemas.microsoft.com/office/drawing/2016/ink" xmlns:am3d="http://schemas.microsoft.com/office/drawing/2017/model3d" xmlns:o="urn:schemas-microsoft-com:office:office" xmlns:r="http://schemas.openxmlformats.org/officeDocument/2006/relationships" xmlns:m="http://schemas.openxmlformats.org/officeDocument/2006/math" xmlns:v="urn:schemas-microsoft-com:vml" xmlns:wp14="http://schemas.microsoft.com/office/word/2010/wordprocessingDrawing" xmlns:wp="http://schemas.openxmlformats.org/drawingml/2006/wordprocessingDrawing" xmlns:w10="urn:schemas-microsoft-com:office:word" xmlns:w="http://schemas.openxmlformats.org/wordprocessingml/2006/main" xmlns:w14="http://schemas.microsoft.com/office/word/2010/wordml" xmlns:w15="http://schemas.microsoft.com/office/word/2012/wordml" xmlns:w16cex="http://schemas.microsoft.com/office/word/2018/wordml/cex" xmlns:w16cid="http://schemas.microsoft.com/office/word/2016/wordml/cid" xmlns:w16="http://schemas.microsoft.com/office/word/2018/wordml" xmlns:w16sdtdh="http://schemas.microsoft.com/office/word/2020/wordml/sdtdatahash" xmlns:w16se="http://schemas.microsoft.com/office/word/2015/wordml/symex" xmlns:wpg="http://schemas.microsoft.com/office/word/2010/wordprocessingGroup" xmlns:wpi="http://schemas.microsoft.com/office/word/2010/wordprocessingInk" xmlns:wne="http://schemas.microsoft.com/office/word/2006/wordml" xmlns:wps="http://schemas.microsoft.com/office/word/2010/wordprocessingShape" mc:Ignorable="w14 w15 w16se w16cid w16 w16cex w16sdtdh wp14">
   <w:footnote w:type="separator" w:id="-1">
     <w:p>
       <w:r>
@@ -1811,7 +1967,7 @@
 </file>
 
 <file path=word/numbering.xml><?xml version="1.0" encoding="utf-8"?>
-<w:numbering xmlns:wpc="http://schemas.microsoft.com/office/word/2010/wordprocessingCanvas" xmlns:cx="http://schemas.microsoft.com/office/drawing/2014/chartex" xmlns:cx1="http://schemas.microsoft.com/office/drawing/2015/9/8/chartex" xmlns:cx2="http://schemas.microsoft.com/office/drawing/2015/10/21/chartex" xmlns:cx3="http://schemas.microsoft.com/office/drawing/2016/5/9/chartex" xmlns:cx4="http://schemas.microsoft.com/office/drawing/2016/5/10/chartex" xmlns:cx5="http://schemas.microsoft.com/office/drawing/2016/5/11/chartex" xmlns:cx6="http://schemas.microsoft.com/office/drawing/2016/5/12/chartex" xmlns:cx7="http://schemas.microsoft.com/office/drawing/2016/5/13/chartex" xmlns:cx8="http://schemas.microsoft.com/office/drawing/2016/5/14/chartex" xmlns:mc="http://schemas.openxmlformats.org/markup-compatibility/2006" xmlns:aink="http://schemas.microsoft.com/office/drawing/2016/ink" xmlns:am3d="http://schemas.microsoft.com/office/drawing/2017/model3d" xmlns:o="urn:schemas-microsoft-com:office:office" xmlns:r="http://schemas.openxmlformats.org/officeDocument/2006/relationships" xmlns:m="http://schemas.openxmlformats.org/officeDocument/2006/math" xmlns:v="urn:schemas-microsoft-com:vml" xmlns:wp14="http://schemas.microsoft.com/office/word/2010/wordprocessingDrawing" xmlns:wp="http://schemas.openxmlformats.org/drawingml/2006/wordprocessingDrawing" xmlns:w10="urn:schemas-microsoft-com:office:word" xmlns:w="http://schemas.openxmlformats.org/wordprocessingml/2006/main" xmlns:w14="http://schemas.microsoft.com/office/word/2010/wordml" xmlns:w15="http://schemas.microsoft.com/office/word/2012/wordml" xmlns:w16cex="http://schemas.microsoft.com/office/word/2018/wordml/cex" xmlns:w16cid="http://schemas.microsoft.com/office/word/2016/wordml/cid" xmlns:w16="http://schemas.microsoft.com/office/word/2018/wordml" xmlns:w16se="http://schemas.microsoft.com/office/word/2015/wordml/symex" xmlns:wpg="http://schemas.microsoft.com/office/word/2010/wordprocessingGroup" xmlns:wpi="http://schemas.microsoft.com/office/word/2010/wordprocessingInk" xmlns:wne="http://schemas.microsoft.com/office/word/2006/wordml" xmlns:wps="http://schemas.microsoft.com/office/word/2010/wordprocessingShape" mc:Ignorable="w14 w15 w16se w16cid w16 w16cex wp14">
+<w:numbering xmlns:wpc="http://schemas.microsoft.com/office/word/2010/wordprocessingCanvas" xmlns:cx="http://schemas.microsoft.com/office/drawing/2014/chartex" xmlns:cx1="http://schemas.microsoft.com/office/drawing/2015/9/8/chartex" xmlns:cx2="http://schemas.microsoft.com/office/drawing/2015/10/21/chartex" xmlns:cx3="http://schemas.microsoft.com/office/drawing/2016/5/9/chartex" xmlns:cx4="http://schemas.microsoft.com/office/drawing/2016/5/10/chartex" xmlns:cx5="http://schemas.microsoft.com/office/drawing/2016/5/11/chartex" xmlns:cx6="http://schemas.microsoft.com/office/drawing/2016/5/12/chartex" xmlns:cx7="http://schemas.microsoft.com/office/drawing/2016/5/13/chartex" xmlns:cx8="http://schemas.microsoft.com/office/drawing/2016/5/14/chartex" xmlns:mc="http://schemas.openxmlformats.org/markup-compatibility/2006" xmlns:aink="http://schemas.microsoft.com/office/drawing/2016/ink" xmlns:am3d="http://schemas.microsoft.com/office/drawing/2017/model3d" xmlns:o="urn:schemas-microsoft-com:office:office" xmlns:r="http://schemas.openxmlformats.org/officeDocument/2006/relationships" xmlns:m="http://schemas.openxmlformats.org/officeDocument/2006/math" xmlns:v="urn:schemas-microsoft-com:vml" xmlns:wp14="http://schemas.microsoft.com/office/word/2010/wordprocessingDrawing" xmlns:wp="http://schemas.openxmlformats.org/drawingml/2006/wordprocessingDrawing" xmlns:w10="urn:schemas-microsoft-com:office:word" xmlns:w="http://schemas.openxmlformats.org/wordprocessingml/2006/main" xmlns:w14="http://schemas.microsoft.com/office/word/2010/wordml" xmlns:w15="http://schemas.microsoft.com/office/word/2012/wordml" xmlns:w16cex="http://schemas.microsoft.com/office/word/2018/wordml/cex" xmlns:w16cid="http://schemas.microsoft.com/office/word/2016/wordml/cid" xmlns:w16="http://schemas.microsoft.com/office/word/2018/wordml" xmlns:w16sdtdh="http://schemas.microsoft.com/office/word/2020/wordml/sdtdatahash" xmlns:w16se="http://schemas.microsoft.com/office/word/2015/wordml/symex" xmlns:wpg="http://schemas.microsoft.com/office/word/2010/wordprocessingGroup" xmlns:wpi="http://schemas.microsoft.com/office/word/2010/wordprocessingInk" xmlns:wne="http://schemas.microsoft.com/office/word/2006/wordml" xmlns:wps="http://schemas.microsoft.com/office/word/2010/wordprocessingShape" mc:Ignorable="w14 w15 w16se w16cid w16 w16cex w16sdtdh wp14">
   <w:abstractNum w:abstractNumId="0" w15:restartNumberingAfterBreak="0">
     <w:nsid w:val="01CC1C44"/>
     <w:multiLevelType w:val="multilevel"/>
@@ -4717,7 +4873,7 @@
 </file>
 
 <file path=word/styles.xml><?xml version="1.0" encoding="utf-8"?>
-<w:styles xmlns:mc="http://schemas.openxmlformats.org/markup-compatibility/2006" xmlns:r="http://schemas.openxmlformats.org/officeDocument/2006/relationships" xmlns:w="http://schemas.openxmlformats.org/wordprocessingml/2006/main" xmlns:w14="http://schemas.microsoft.com/office/word/2010/wordml" xmlns:w15="http://schemas.microsoft.com/office/word/2012/wordml" xmlns:w16cex="http://schemas.microsoft.com/office/word/2018/wordml/cex" xmlns:w16cid="http://schemas.microsoft.com/office/word/2016/wordml/cid" xmlns:w16="http://schemas.microsoft.com/office/word/2018/wordml" xmlns:w16se="http://schemas.microsoft.com/office/word/2015/wordml/symex" mc:Ignorable="w14 w15 w16se w16cid w16 w16cex">
+<w:styles xmlns:mc="http://schemas.openxmlformats.org/markup-compatibility/2006" xmlns:r="http://schemas.openxmlformats.org/officeDocument/2006/relationships" xmlns:w="http://schemas.openxmlformats.org/wordprocessingml/2006/main" xmlns:w14="http://schemas.microsoft.com/office/word/2010/wordml" xmlns:w15="http://schemas.microsoft.com/office/word/2012/wordml" xmlns:w16cex="http://schemas.microsoft.com/office/word/2018/wordml/cex" xmlns:w16cid="http://schemas.microsoft.com/office/word/2016/wordml/cid" xmlns:w16="http://schemas.microsoft.com/office/word/2018/wordml" xmlns:w16sdtdh="http://schemas.microsoft.com/office/word/2020/wordml/sdtdatahash" xmlns:w16se="http://schemas.microsoft.com/office/word/2015/wordml/symex" mc:Ignorable="w14 w15 w16se w16cid w16 w16cex w16sdtdh">
   <w:docDefaults>
     <w:rPrDefault>
       <w:rPr>

</xml_diff>